<commit_message>
Make invoice dynamic to accept data from parameter
</commit_message>
<xml_diff>
--- a/public/templates/result-surat-jalan.docx
+++ b/public/templates/result-surat-jalan.docx
@@ -65,7 +65,7 @@
               <w:t xml:space="preserve"/>
             </w:r>
             <w:r>
-              <w:t xml:space="preserve">28/03/2024</w:t>
+              <w:t xml:space="preserve">29/03/2024</w:t>
             </w:r>
             <w:r>
               <w:t xml:space="preserve"/>
@@ -320,7 +320,7 @@
               <w:t xml:space="preserve"/>
             </w:r>
             <w:r>
-              <w:t xml:space="preserve">29</w:t>
+              <w:t xml:space="preserve">7</w:t>
             </w:r>
             <w:r>
               <w:t xml:space="preserve"/>
@@ -420,7 +420,7 @@
               <w:t xml:space="preserve">: </w:t>
             </w:r>
             <w:r>
-              <w:t xml:space="preserve">Jln. Hafshah no 7</w:t>
+              <w:t xml:space="preserve">jl gatsu no 20</w:t>
             </w:r>
             <w:r>
               <w:t xml:space="preserve"/>
@@ -451,7 +451,7 @@
       </w:tblGrid>
       <w:tr>
         <w:trPr>
-          <w:trHeight w:hRule="exact" w:val="2948"/>
+          <w:trHeight w:hRule="exact" w:val="2835"/>
         </w:trPr>
         <w:tc>
           <w:tcPr>
@@ -594,7 +594,7 @@
                       <w:sz w:val="10pt"/>
                       <w:szCs w:val="10pt"/>
                     </w:rPr>
-                    <w:t xml:space="preserve">Practical Fresh Shirt</w:t>
+                    <w:t xml:space="preserve">ABC</w:t>
                   </w:r>
                 </w:p>
               </w:tc>
@@ -613,7 +613,6 @@
                       <w:sz w:val="10pt"/>
                       <w:szCs w:val="10pt"/>
                     </w:rPr>
-                    <w:t xml:space="preserve">10</w:t>
                   </w:r>
                 </w:p>
               </w:tc>
@@ -632,7 +631,7 @@
                       <w:sz w:val="10pt"/>
                       <w:szCs w:val="10pt"/>
                     </w:rPr>
-                    <w:t xml:space="preserve">491.00</w:t>
+                    <w:t xml:space="preserve">Rp 30.000</w:t>
                   </w:r>
                 </w:p>
               </w:tc>
@@ -651,7 +650,7 @@
                       <w:sz w:val="10pt"/>
                       <w:szCs w:val="10pt"/>
                     </w:rPr>
-                    <w:t xml:space="preserve">463.00</w:t>
+                    <w:t xml:space="preserve">Rp 210.000</w:t>
                   </w:r>
                 </w:p>
               </w:tc>
@@ -691,7 +690,7 @@
                       <w:sz w:val="10pt"/>
                       <w:szCs w:val="10pt"/>
                     </w:rPr>
-                    <w:t xml:space="preserve">Tasty Granite Soap</w:t>
+                    <w:t xml:space="preserve">test</w:t>
                   </w:r>
                 </w:p>
               </w:tc>
@@ -710,7 +709,6 @@
                       <w:sz w:val="10pt"/>
                       <w:szCs w:val="10pt"/>
                     </w:rPr>
-                    <w:t xml:space="preserve">10</w:t>
                   </w:r>
                 </w:p>
               </w:tc>
@@ -729,7 +727,7 @@
                       <w:sz w:val="10pt"/>
                       <w:szCs w:val="10pt"/>
                     </w:rPr>
-                    <w:t xml:space="preserve">997.00</w:t>
+                    <w:t xml:space="preserve">Rp 20.000</w:t>
                   </w:r>
                 </w:p>
               </w:tc>
@@ -748,7 +746,7 @@
                       <w:sz w:val="10pt"/>
                       <w:szCs w:val="10pt"/>
                     </w:rPr>
-                    <w:t xml:space="preserve">544.00</w:t>
+                    <w:t xml:space="preserve">Rp 120.000</w:t>
                   </w:r>
                 </w:p>
               </w:tc>
@@ -788,7 +786,7 @@
                       <w:sz w:val="10pt"/>
                       <w:szCs w:val="10pt"/>
                     </w:rPr>
-                    <w:t xml:space="preserve">Elegant Rubber Pants</w:t>
+                    <w:t xml:space="preserve">Create</w:t>
                   </w:r>
                 </w:p>
               </w:tc>
@@ -807,7 +805,6 @@
                       <w:sz w:val="10pt"/>
                       <w:szCs w:val="10pt"/>
                     </w:rPr>
-                    <w:t xml:space="preserve">5</w:t>
                   </w:r>
                 </w:p>
               </w:tc>
@@ -826,7 +823,7 @@
                       <w:sz w:val="10pt"/>
                       <w:szCs w:val="10pt"/>
                     </w:rPr>
-                    <w:t xml:space="preserve">648.00</w:t>
+                    <w:t xml:space="preserve">Rp 400.000</w:t>
                   </w:r>
                 </w:p>
               </w:tc>
@@ -845,7 +842,7 @@
                       <w:sz w:val="10pt"/>
                       <w:szCs w:val="10pt"/>
                     </w:rPr>
-                    <w:t xml:space="preserve">261.00</w:t>
+                    <w:t xml:space="preserve">Rp 2.400.000</w:t>
                   </w:r>
                 </w:p>
               </w:tc>
@@ -885,7 +882,7 @@
                       <w:sz w:val="10pt"/>
                       <w:szCs w:val="10pt"/>
                     </w:rPr>
-                    <w:t xml:space="preserve">Handcrafted Fresh Hat</w:t>
+                    <w:t xml:space="preserve">Abc</w:t>
                   </w:r>
                 </w:p>
               </w:tc>
@@ -904,7 +901,6 @@
                       <w:sz w:val="10pt"/>
                       <w:szCs w:val="10pt"/>
                     </w:rPr>
-                    <w:t xml:space="preserve">5</w:t>
                   </w:r>
                 </w:p>
               </w:tc>
@@ -923,7 +919,7 @@
                       <w:sz w:val="10pt"/>
                       <w:szCs w:val="10pt"/>
                     </w:rPr>
-                    <w:t xml:space="preserve">612.00</w:t>
+                    <w:t xml:space="preserve">Rp 120.000</w:t>
                   </w:r>
                 </w:p>
               </w:tc>
@@ -942,201 +938,7 @@
                       <w:sz w:val="10pt"/>
                       <w:szCs w:val="10pt"/>
                     </w:rPr>
-                    <w:t xml:space="preserve">498.00</w:t>
-                  </w:r>
-                </w:p>
-              </w:tc>
-            </w:tr>
-          </w:tbl>
-          <w:tbl>
-            <w:tblPr>
-              <w:tblW w:type="auto" w:w="100"/>
-              <w:tblBorders>
-                <w:top w:val="single" w:color="auto" w:sz="4"/>
-                <w:left w:val="single" w:color="auto" w:sz="4"/>
-                <w:bottom w:val="single" w:color="auto" w:sz="4"/>
-                <w:right w:val="single" w:color="auto" w:sz="4"/>
-                <w:insideH w:val="single" w:color="auto" w:sz="4"/>
-                <w:insideV w:val="single" w:color="auto" w:sz="4"/>
-              </w:tblBorders>
-            </w:tblPr>
-            <w:tblGrid>
-              <w:gridCol w:w="100"/>
-              <w:gridCol w:w="100"/>
-              <w:gridCol w:w="100"/>
-              <w:gridCol w:w="100"/>
-            </w:tblGrid>
-            <w:tr>
-              <w:tc>
-                <w:tcPr>
-                  <w:tcW w:type="dxa" w:w="6000"/>
-                </w:tcPr>
-                <w:p>
-                  <w:pPr>
-                    <w:spacing w:after="0"/>
-                  </w:pPr>
-                  <w:r>
-                    <w:rPr>
-                      <w:b w:val="false"/>
-                      <w:bCs w:val="false"/>
-                      <w:sz w:val="10pt"/>
-                      <w:szCs w:val="10pt"/>
-                    </w:rPr>
-                    <w:t xml:space="preserve">Intelligent Wooden Salad</w:t>
-                  </w:r>
-                </w:p>
-              </w:tc>
-              <w:tc>
-                <w:tcPr>
-                  <w:tcW w:type="dxa" w:w="2000"/>
-                </w:tcPr>
-                <w:p>
-                  <w:pPr>
-                    <w:spacing w:after="0"/>
-                  </w:pPr>
-                  <w:r>
-                    <w:rPr>
-                      <w:b w:val="false"/>
-                      <w:bCs w:val="false"/>
-                      <w:sz w:val="10pt"/>
-                      <w:szCs w:val="10pt"/>
-                    </w:rPr>
-                    <w:t xml:space="preserve">5</w:t>
-                  </w:r>
-                </w:p>
-              </w:tc>
-              <w:tc>
-                <w:tcPr>
-                  <w:tcW w:type="dxa" w:w="2000"/>
-                </w:tcPr>
-                <w:p>
-                  <w:pPr>
-                    <w:spacing w:after="0"/>
-                  </w:pPr>
-                  <w:r>
-                    <w:rPr>
-                      <w:b w:val="false"/>
-                      <w:bCs w:val="false"/>
-                      <w:sz w:val="10pt"/>
-                      <w:szCs w:val="10pt"/>
-                    </w:rPr>
-                    <w:t xml:space="preserve">574.00</w:t>
-                  </w:r>
-                </w:p>
-              </w:tc>
-              <w:tc>
-                <w:tcPr>
-                  <w:tcW w:type="dxa" w:w="2000"/>
-                </w:tcPr>
-                <w:p>
-                  <w:pPr>
-                    <w:spacing w:after="0"/>
-                  </w:pPr>
-                  <w:r>
-                    <w:rPr>
-                      <w:b w:val="false"/>
-                      <w:bCs w:val="false"/>
-                      <w:sz w:val="10pt"/>
-                      <w:szCs w:val="10pt"/>
-                    </w:rPr>
-                    <w:t xml:space="preserve">146.00</w:t>
-                  </w:r>
-                </w:p>
-              </w:tc>
-            </w:tr>
-          </w:tbl>
-          <w:tbl>
-            <w:tblPr>
-              <w:tblW w:type="auto" w:w="100"/>
-              <w:tblBorders>
-                <w:top w:val="single" w:color="auto" w:sz="4"/>
-                <w:left w:val="single" w:color="auto" w:sz="4"/>
-                <w:bottom w:val="single" w:color="auto" w:sz="4"/>
-                <w:right w:val="single" w:color="auto" w:sz="4"/>
-                <w:insideH w:val="single" w:color="auto" w:sz="4"/>
-                <w:insideV w:val="single" w:color="auto" w:sz="4"/>
-              </w:tblBorders>
-            </w:tblPr>
-            <w:tblGrid>
-              <w:gridCol w:w="100"/>
-              <w:gridCol w:w="100"/>
-              <w:gridCol w:w="100"/>
-              <w:gridCol w:w="100"/>
-            </w:tblGrid>
-            <w:tr>
-              <w:tc>
-                <w:tcPr>
-                  <w:tcW w:type="dxa" w:w="6000"/>
-                </w:tcPr>
-                <w:p>
-                  <w:pPr>
-                    <w:spacing w:after="0"/>
-                  </w:pPr>
-                  <w:r>
-                    <w:rPr>
-                      <w:b w:val="false"/>
-                      <w:bCs w:val="false"/>
-                      <w:sz w:val="10pt"/>
-                      <w:szCs w:val="10pt"/>
-                    </w:rPr>
-                    <w:t xml:space="preserve">Electronic Soft Shoes</w:t>
-                  </w:r>
-                </w:p>
-              </w:tc>
-              <w:tc>
-                <w:tcPr>
-                  <w:tcW w:type="dxa" w:w="2000"/>
-                </w:tcPr>
-                <w:p>
-                  <w:pPr>
-                    <w:spacing w:after="0"/>
-                  </w:pPr>
-                  <w:r>
-                    <w:rPr>
-                      <w:b w:val="false"/>
-                      <w:bCs w:val="false"/>
-                      <w:sz w:val="10pt"/>
-                      <w:szCs w:val="10pt"/>
-                    </w:rPr>
-                    <w:t xml:space="preserve">0</w:t>
-                  </w:r>
-                </w:p>
-              </w:tc>
-              <w:tc>
-                <w:tcPr>
-                  <w:tcW w:type="dxa" w:w="2000"/>
-                </w:tcPr>
-                <w:p>
-                  <w:pPr>
-                    <w:spacing w:after="0"/>
-                  </w:pPr>
-                  <w:r>
-                    <w:rPr>
-                      <w:b w:val="false"/>
-                      <w:bCs w:val="false"/>
-                      <w:sz w:val="10pt"/>
-                      <w:szCs w:val="10pt"/>
-                    </w:rPr>
-                    <w:t xml:space="preserve">708.00</w:t>
-                  </w:r>
-                </w:p>
-              </w:tc>
-              <w:tc>
-                <w:tcPr>
-                  <w:tcW w:type="dxa" w:w="2000"/>
-                </w:tcPr>
-                <w:p>
-                  <w:pPr>
-                    <w:spacing w:after="0"/>
-                  </w:pPr>
-                  <w:r>
-                    <w:rPr>
-                      <w:b w:val="false"/>
-                      <w:bCs w:val="false"/>
-                      <w:sz w:val="10pt"/>
-                      <w:szCs w:val="10pt"/>
-                    </w:rPr>
-                    <w:t xml:space="preserve">853.00</w:t>
+                    <w:t xml:space="preserve">Rp 600.000</w:t>
                   </w:r>
                 </w:p>
               </w:tc>
@@ -1384,9 +1186,7 @@
               </w:rPr>
               <w:t xml:space="preserve">TOTAL: </w:t>
             </w:r>
-            <w:r>
-              <w:t xml:space="preserve">987.00</w:t>
-            </w:r>
+            <w:r/>
             <w:r>
               <w:t xml:space="preserve"/>
             </w:r>
@@ -1464,7 +1264,7 @@
                 <w:sz w:val="9pt"/>
                 <w:szCs w:val="9pt"/>
               </w:rPr>
-              <w:t xml:space="preserve">Sembilan Ratus Delapan Puluh Tujuh Rupiah</w:t>
+              <w:t xml:space="preserve">Tiga Ribu Enam Ratus Enam Puluh Ribu Rupiah</w:t>
             </w:r>
             <w:r>
               <w:t xml:space="preserve"/>
@@ -1749,7 +1549,7 @@
                 <w:sz w:val="9pt"/>
                 <w:szCs w:val="9pt"/>
               </w:rPr>
-              <w:t xml:space="preserve">Riki Stang Mio</w:t>
+              <w:t xml:space="preserve">joko</w:t>
             </w:r>
             <w:r>
               <w:t xml:space="preserve"/>

</xml_diff>

<commit_message>
Modified template renderer docx and fixing render client name
</commit_message>
<xml_diff>
--- a/public/templates/result-surat-jalan.docx
+++ b/public/templates/result-surat-jalan.docx
@@ -65,7 +65,7 @@
               <w:t xml:space="preserve"/>
             </w:r>
             <w:r>
-              <w:t xml:space="preserve">29/03/2024</w:t>
+              <w:t xml:space="preserve">03/04/2024</w:t>
             </w:r>
             <w:r>
               <w:t xml:space="preserve"/>
@@ -109,7 +109,22 @@
               </w:rPr>
             </w:pPr>
             <w:r>
-              <w:t>Riki Stang Mio</w:t>
+              <w:rPr>
+                <w:rFonts w:ascii="Times New Roman" w:hAnsi="Times New Roman" w:cs="Times New Roman"/>
+              </w:rPr>
+              <w:t xml:space="preserve"/>
+            </w:r>
+            <w:r>
+              <w:rPr>
+                <w:b w:val="false"/>
+                <w:bCs w:val="false"/>
+                <w:sz w:val="9pt"/>
+                <w:szCs w:val="9pt"/>
+              </w:rPr>
+              <w:t xml:space="preserve">Sample Customer</w:t>
+            </w:r>
+            <w:r>
+              <w:t xml:space="preserve"/>
             </w:r>
           </w:p>
         </w:tc>
@@ -420,7 +435,7 @@
               <w:t xml:space="preserve">: </w:t>
             </w:r>
             <w:r>
-              <w:t xml:space="preserve">jl gatsu no 20</w:t>
+              <w:t xml:space="preserve">Tempat Lain</w:t>
             </w:r>
             <w:r>
               <w:t xml:space="preserve"/>
@@ -451,7 +466,7 @@
       </w:tblGrid>
       <w:tr>
         <w:trPr>
-          <w:trHeight w:hRule="exact" w:val="2835"/>
+          <w:trHeight w:hRule="exact" w:val="2268"/>
         </w:trPr>
         <w:tc>
           <w:tcPr>
@@ -594,7 +609,7 @@
                       <w:sz w:val="10pt"/>
                       <w:szCs w:val="10pt"/>
                     </w:rPr>
-                    <w:t xml:space="preserve">ABC</w:t>
+                    <w:t xml:space="preserve">test 2</w:t>
                   </w:r>
                 </w:p>
               </w:tc>
@@ -631,7 +646,7 @@
                       <w:sz w:val="10pt"/>
                       <w:szCs w:val="10pt"/>
                     </w:rPr>
-                    <w:t xml:space="preserve">Rp 30.000</w:t>
+                    <w:t xml:space="preserve">Rp 300.000</w:t>
                   </w:r>
                 </w:p>
               </w:tc>
@@ -650,7 +665,7 @@
                       <w:sz w:val="10pt"/>
                       <w:szCs w:val="10pt"/>
                     </w:rPr>
-                    <w:t xml:space="preserve">Rp 210.000</w:t>
+                    <w:t xml:space="preserve">Rp 900.000</w:t>
                   </w:r>
                 </w:p>
               </w:tc>
@@ -690,7 +705,7 @@
                       <w:sz w:val="10pt"/>
                       <w:szCs w:val="10pt"/>
                     </w:rPr>
-                    <w:t xml:space="preserve">test</w:t>
+                    <w:t xml:space="preserve">Test 1</w:t>
                   </w:r>
                 </w:p>
               </w:tc>
@@ -727,7 +742,7 @@
                       <w:sz w:val="10pt"/>
                       <w:szCs w:val="10pt"/>
                     </w:rPr>
-                    <w:t xml:space="preserve">Rp 20.000</w:t>
+                    <w:t xml:space="preserve">Rp 500.000</w:t>
                   </w:r>
                 </w:p>
               </w:tc>
@@ -746,7 +761,7 @@
                       <w:sz w:val="10pt"/>
                       <w:szCs w:val="10pt"/>
                     </w:rPr>
-                    <w:t xml:space="preserve">Rp 120.000</w:t>
+                    <w:t xml:space="preserve">Rp 0</w:t>
                   </w:r>
                 </w:p>
               </w:tc>
@@ -786,103 +801,7 @@
                       <w:sz w:val="10pt"/>
                       <w:szCs w:val="10pt"/>
                     </w:rPr>
-                    <w:t xml:space="preserve">Create</w:t>
-                  </w:r>
-                </w:p>
-              </w:tc>
-              <w:tc>
-                <w:tcPr>
-                  <w:tcW w:type="dxa" w:w="2000"/>
-                </w:tcPr>
-                <w:p>
-                  <w:pPr>
-                    <w:spacing w:after="0"/>
-                  </w:pPr>
-                  <w:r>
-                    <w:rPr>
-                      <w:b w:val="false"/>
-                      <w:bCs w:val="false"/>
-                      <w:sz w:val="10pt"/>
-                      <w:szCs w:val="10pt"/>
-                    </w:rPr>
-                  </w:r>
-                </w:p>
-              </w:tc>
-              <w:tc>
-                <w:tcPr>
-                  <w:tcW w:type="dxa" w:w="2000"/>
-                </w:tcPr>
-                <w:p>
-                  <w:pPr>
-                    <w:spacing w:after="0"/>
-                  </w:pPr>
-                  <w:r>
-                    <w:rPr>
-                      <w:b w:val="false"/>
-                      <w:bCs w:val="false"/>
-                      <w:sz w:val="10pt"/>
-                      <w:szCs w:val="10pt"/>
-                    </w:rPr>
-                    <w:t xml:space="preserve">Rp 400.000</w:t>
-                  </w:r>
-                </w:p>
-              </w:tc>
-              <w:tc>
-                <w:tcPr>
-                  <w:tcW w:type="dxa" w:w="2000"/>
-                </w:tcPr>
-                <w:p>
-                  <w:pPr>
-                    <w:spacing w:after="0"/>
-                  </w:pPr>
-                  <w:r>
-                    <w:rPr>
-                      <w:b w:val="false"/>
-                      <w:bCs w:val="false"/>
-                      <w:sz w:val="10pt"/>
-                      <w:szCs w:val="10pt"/>
-                    </w:rPr>
-                    <w:t xml:space="preserve">Rp 2.400.000</w:t>
-                  </w:r>
-                </w:p>
-              </w:tc>
-            </w:tr>
-          </w:tbl>
-          <w:tbl>
-            <w:tblPr>
-              <w:tblW w:type="auto" w:w="100"/>
-              <w:tblBorders>
-                <w:top w:val="single" w:color="auto" w:sz="4"/>
-                <w:left w:val="single" w:color="auto" w:sz="4"/>
-                <w:bottom w:val="single" w:color="auto" w:sz="4"/>
-                <w:right w:val="single" w:color="auto" w:sz="4"/>
-                <w:insideH w:val="single" w:color="auto" w:sz="4"/>
-                <w:insideV w:val="single" w:color="auto" w:sz="4"/>
-              </w:tblBorders>
-            </w:tblPr>
-            <w:tblGrid>
-              <w:gridCol w:w="100"/>
-              <w:gridCol w:w="100"/>
-              <w:gridCol w:w="100"/>
-              <w:gridCol w:w="100"/>
-            </w:tblGrid>
-            <w:tr>
-              <w:tc>
-                <w:tcPr>
-                  <w:tcW w:type="dxa" w:w="6000"/>
-                </w:tcPr>
-                <w:p>
-                  <w:pPr>
-                    <w:spacing w:after="0"/>
-                  </w:pPr>
-                  <w:r>
-                    <w:rPr>
-                      <w:b w:val="false"/>
-                      <w:bCs w:val="false"/>
-                      <w:sz w:val="10pt"/>
-                      <w:szCs w:val="10pt"/>
-                    </w:rPr>
-                    <w:t xml:space="preserve">Abc</w:t>
+                    <w:t xml:space="preserve">Cateory 1</w:t>
                   </w:r>
                 </w:p>
               </w:tc>
@@ -938,7 +857,7 @@
                       <w:sz w:val="10pt"/>
                       <w:szCs w:val="10pt"/>
                     </w:rPr>
-                    <w:t xml:space="preserve">Rp 600.000</w:t>
+                    <w:t xml:space="preserve">Rp 240.000</w:t>
                   </w:r>
                 </w:p>
               </w:tc>
@@ -1218,6 +1137,32 @@
         </w:rPr>
       </w:pPr>
     </w:p>
+    <w:p>
+      <w:pPr>
+        <w:tabs>
+          <w:tab w:val="left" w:pos="1416"/>
+        </w:tabs>
+        <w:spacing w:after="0"/>
+        <w:rPr>
+          <w:rFonts w:ascii="Times New Roman" w:hAnsi="Times New Roman" w:cs="Times New Roman"/>
+          <w:sz w:val="16"/>
+          <w:szCs w:val="16"/>
+        </w:rPr>
+      </w:pPr>
+    </w:p>
+    <w:p>
+      <w:pPr>
+        <w:tabs>
+          <w:tab w:val="left" w:pos="1416"/>
+        </w:tabs>
+        <w:spacing w:after="0"/>
+        <w:rPr>
+          <w:rFonts w:ascii="Times New Roman" w:hAnsi="Times New Roman" w:cs="Times New Roman"/>
+          <w:sz w:val="16"/>
+          <w:szCs w:val="16"/>
+        </w:rPr>
+      </w:pPr>
+    </w:p>
     <w:tbl>
       <w:tblPr>
         <w:tblStyle w:val="TableGrid"/>
@@ -1264,7 +1209,7 @@
                 <w:sz w:val="9pt"/>
                 <w:szCs w:val="9pt"/>
               </w:rPr>
-              <w:t xml:space="preserve">Tiga Ribu Enam Ratus Enam Puluh Ribu Rupiah</w:t>
+              <w:t xml:space="preserve">Tiga Juta Dua Ratus Enam Puluh  Ribu Rupiah</w:t>
             </w:r>
             <w:r>
               <w:t xml:space="preserve"/>
@@ -1549,7 +1494,7 @@
                 <w:sz w:val="9pt"/>
                 <w:szCs w:val="9pt"/>
               </w:rPr>
-              <w:t xml:space="preserve">joko</w:t>
+              <w:t xml:space="preserve">Sample Customer</w:t>
             </w:r>
             <w:r>
               <w:t xml:space="preserve"/>

</xml_diff>